<commit_message>
Doplnena jmena autoru desek.
</commit_message>
<xml_diff>
--- a/DOC/An Electronics for COLORES.docx
+++ b/DOC/An Electronics for COLORES.docx
@@ -39,28 +39,40 @@
         <w:rPr>
           <w:lang w:val="en-US"/>
         </w:rPr>
-        <w:t xml:space="preserve"> in</w:t>
+        <w:t xml:space="preserve"> </w:t>
+      </w:r>
+      <w:r>
+        <w:rPr>
+          <w:lang w:val="en-US"/>
+        </w:rPr>
+        <w:t xml:space="preserve">(MLAB) </w:t>
+      </w:r>
+      <w:r>
+        <w:rPr>
+          <w:lang w:val="en-US"/>
+        </w:rPr>
+        <w:t>in</w:t>
+      </w:r>
+      <w:r>
+        <w:rPr>
+          <w:lang w:val="en-US"/>
+        </w:rPr>
+        <w:t xml:space="preserve"> </w:t>
+      </w:r>
+      <w:r>
+        <w:rPr>
+          <w:lang w:val="en-US"/>
+        </w:rPr>
+        <w:t>August</w:t>
+      </w:r>
+      <w:r>
+        <w:rPr>
+          <w:lang w:val="en-US"/>
+        </w:rPr>
+        <w:t xml:space="preserve"> 2011</w:t>
       </w:r>
       <w:bookmarkStart w:id="0" w:name="_GoBack"/>
       <w:bookmarkEnd w:id="0"/>
-      <w:r>
-        <w:rPr>
-          <w:lang w:val="en-US"/>
-        </w:rPr>
-        <w:t xml:space="preserve"> </w:t>
-      </w:r>
-      <w:r>
-        <w:rPr>
-          <w:lang w:val="en-US"/>
-        </w:rPr>
-        <w:t>August</w:t>
-      </w:r>
-      <w:r>
-        <w:rPr>
-          <w:lang w:val="en-US"/>
-        </w:rPr>
-        <w:t xml:space="preserve"> 2011</w:t>
-      </w:r>
     </w:p>
     <w:p>
       <w:pPr>
@@ -78,7 +90,25 @@
         <w:rPr>
           <w:lang w:val="en-US"/>
         </w:rPr>
-        <w:t xml:space="preserve"> for COLORES astronomy spectrograph</w:t>
+        <w:t xml:space="preserve"> for COLORES </w:t>
+      </w:r>
+      <w:r>
+        <w:rPr>
+          <w:lang w:val="en-US"/>
+        </w:rPr>
+        <w:t xml:space="preserve">(an </w:t>
+      </w:r>
+      <w:r>
+        <w:rPr>
+          <w:lang w:val="en-US"/>
+        </w:rPr>
+        <w:t>astronomy spectrograph</w:t>
+      </w:r>
+      <w:r>
+        <w:rPr>
+          <w:lang w:val="en-US"/>
+        </w:rPr>
+        <w:t>)</w:t>
       </w:r>
       <w:r>
         <w:rPr>
@@ -105,25 +135,49 @@
         <w:rPr>
           <w:lang w:val="en-US"/>
         </w:rPr>
-        <w:t xml:space="preserve"> This concept enables adding some new sensor or servo</w:t>
-      </w:r>
-      <w:r>
-        <w:rPr>
-          <w:lang w:val="en-US"/>
-        </w:rPr>
-        <w:t xml:space="preserve"> due to project needs</w:t>
-      </w:r>
-      <w:r>
-        <w:rPr>
-          <w:lang w:val="en-US"/>
-        </w:rPr>
-        <w:t xml:space="preserve"> operatively</w:t>
-      </w:r>
-      <w:r>
-        <w:rPr>
-          <w:lang w:val="en-US"/>
-        </w:rPr>
-        <w:t>.</w:t>
+        <w:t xml:space="preserve"> This concept enables adding some new sensor</w:t>
+      </w:r>
+      <w:r>
+        <w:rPr>
+          <w:lang w:val="en-US"/>
+        </w:rPr>
+        <w:t>s</w:t>
+      </w:r>
+      <w:r>
+        <w:rPr>
+          <w:lang w:val="en-US"/>
+        </w:rPr>
+        <w:t xml:space="preserve"> or servo</w:t>
+      </w:r>
+      <w:r>
+        <w:rPr>
+          <w:lang w:val="en-US"/>
+        </w:rPr>
+        <w:t>s</w:t>
+      </w:r>
+      <w:r>
+        <w:rPr>
+          <w:lang w:val="en-US"/>
+        </w:rPr>
+        <w:t xml:space="preserve"> </w:t>
+      </w:r>
+      <w:r>
+        <w:rPr>
+          <w:lang w:val="en-US"/>
+        </w:rPr>
+        <w:t>operatively</w:t>
+      </w:r>
+      <w:r>
+        <w:rPr>
+          <w:lang w:val="en-US"/>
+        </w:rPr>
+        <w:t xml:space="preserve"> </w:t>
+      </w:r>
+      <w:r>
+        <w:rPr>
+          <w:lang w:val="en-US"/>
+        </w:rPr>
+        <w:t>due to project needs.</w:t>
       </w:r>
     </w:p>
     <w:p>
@@ -899,7 +953,31 @@
         <w:rPr>
           <w:lang w:val="en-US"/>
         </w:rPr>
-        <w:t xml:space="preserve"> with public documentation and it is possible remanufacture it or copy documentation with mention about authors. </w:t>
+        <w:t xml:space="preserve"> with public documentation and it is possible </w:t>
+      </w:r>
+      <w:r>
+        <w:rPr>
+          <w:lang w:val="en-US"/>
+        </w:rPr>
+        <w:t xml:space="preserve">freely </w:t>
+      </w:r>
+      <w:r>
+        <w:rPr>
+          <w:lang w:val="en-US"/>
+        </w:rPr>
+        <w:t xml:space="preserve">remanufacture it or copy documentation </w:t>
+      </w:r>
+      <w:r>
+        <w:rPr>
+          <w:lang w:val="en-US"/>
+        </w:rPr>
+        <w:t xml:space="preserve">only </w:t>
+      </w:r>
+      <w:r>
+        <w:rPr>
+          <w:lang w:val="en-US"/>
+        </w:rPr>
+        <w:t xml:space="preserve">with mention about authors. </w:t>
       </w:r>
     </w:p>
     <w:p>
@@ -960,16 +1038,26 @@
         <w:rPr>
           <w:lang w:val="en-US"/>
         </w:rPr>
-        <w:t xml:space="preserve">single chip processor </w:t>
-      </w:r>
-      <w:proofErr w:type="spellStart"/>
-      <w:r>
-        <w:rPr>
-          <w:lang w:val="en-US"/>
+        <w:t xml:space="preserve">single chip </w:t>
+      </w:r>
+      <w:r>
+        <w:rPr>
+          <w:lang w:val="en-US"/>
+        </w:rPr>
+        <w:t>micro</w:t>
+      </w:r>
+      <w:r>
+        <w:rPr>
+          <w:lang w:val="en-US"/>
+        </w:rPr>
+        <w:t xml:space="preserve">processor </w:t>
+      </w:r>
+      <w:r>
+        <w:rPr>
+          <w:noProof/>
         </w:rPr>
         <w:t>ATmega</w:t>
       </w:r>
-      <w:proofErr w:type="spellEnd"/>
       <w:r>
         <w:rPr>
           <w:lang w:val="en-US"/>
@@ -1070,13 +1158,31 @@
         <w:rPr>
           <w:lang w:val="en-US"/>
         </w:rPr>
-        <w:t xml:space="preserve"> ] for simplicity. Processing allows </w:t>
-      </w:r>
-      <w:r>
-        <w:rPr>
-          <w:lang w:val="en-US"/>
-        </w:rPr>
-        <w:t xml:space="preserve">modifying a program to </w:t>
+        <w:t xml:space="preserve"> ] for simplicity. Processing </w:t>
+      </w:r>
+      <w:r>
+        <w:rPr>
+          <w:lang w:val="en-US"/>
+        </w:rPr>
+        <w:t xml:space="preserve">language </w:t>
+      </w:r>
+      <w:r>
+        <w:rPr>
+          <w:lang w:val="en-US"/>
+        </w:rPr>
+        <w:t xml:space="preserve">allows </w:t>
+      </w:r>
+      <w:r>
+        <w:rPr>
+          <w:lang w:val="en-US"/>
+        </w:rPr>
+        <w:t>modification of program by</w:t>
+      </w:r>
+      <w:r>
+        <w:rPr>
+          <w:lang w:val="en-US"/>
+        </w:rPr>
+        <w:t xml:space="preserve"> </w:t>
       </w:r>
       <w:r>
         <w:rPr>
@@ -1100,16 +1206,26 @@
         <w:rPr>
           <w:lang w:val="en-US"/>
         </w:rPr>
-        <w:t xml:space="preserve">remotely thanks </w:t>
-      </w:r>
-      <w:proofErr w:type="spellStart"/>
-      <w:r>
-        <w:rPr>
-          <w:lang w:val="en-US"/>
+        <w:t xml:space="preserve">remotely </w:t>
+      </w:r>
+      <w:r>
+        <w:rPr>
+          <w:lang w:val="en-US"/>
+        </w:rPr>
+        <w:t xml:space="preserve">through Internet </w:t>
+      </w:r>
+      <w:r>
+        <w:rPr>
+          <w:lang w:val="en-US"/>
+        </w:rPr>
+        <w:t xml:space="preserve">thanks </w:t>
+      </w:r>
+      <w:r>
+        <w:rPr>
+          <w:noProof/>
         </w:rPr>
         <w:t>bootloader</w:t>
       </w:r>
-      <w:proofErr w:type="spellEnd"/>
       <w:r>
         <w:rPr>
           <w:lang w:val="en-US"/>
@@ -1203,7 +1319,19 @@
         <w:rPr>
           <w:lang w:val="en-US"/>
         </w:rPr>
-        <w:t xml:space="preserve">The computer can sends commands for changing a mechanical setup of device or it can reads telemetry. </w:t>
+        <w:t xml:space="preserve">The </w:t>
+      </w:r>
+      <w:r>
+        <w:rPr>
+          <w:lang w:val="en-US"/>
+        </w:rPr>
+        <w:t xml:space="preserve">telescope </w:t>
+      </w:r>
+      <w:r>
+        <w:rPr>
+          <w:lang w:val="en-US"/>
+        </w:rPr>
+        <w:t xml:space="preserve">computer can sends commands for changing a mechanical setup of device or it can reads telemetry. </w:t>
       </w:r>
       <w:r>
         <w:rPr>
@@ -1268,12 +1396,6 @@
           <w:lang w:val="en-US"/>
         </w:rPr>
         <w:t xml:space="preserve"> </w:t>
-      </w:r>
-      <w:r>
-        <w:rPr>
-          <w:lang w:val="en-US"/>
-        </w:rPr>
-        <w:br/>
       </w:r>
       <w:r>
         <w:rPr>
@@ -1649,166 +1771,250 @@
       <w:pPr>
         <w:pStyle w:val="Titulek"/>
         <w:rPr>
-          <w:lang w:val="en-US"/>
+          <w:color w:val="0000FF" w:themeColor="hyperlink"/>
+          <w:u w:val="single"/>
         </w:rPr>
       </w:pPr>
       <w:bookmarkStart w:id="1" w:name="_Ref300398545"/>
       <w:r>
         <w:t xml:space="preserve">[ </w:t>
       </w:r>
-      <w:r>
-        <w:fldChar w:fldCharType="begin"/>
-      </w:r>
-      <w:r>
-        <w:instrText xml:space="preserve"> SEQ [ \* ARABIC </w:instrText>
-      </w:r>
-      <w:r>
-        <w:fldChar w:fldCharType="separate"/>
-      </w:r>
-      <w:r>
-        <w:rPr>
-          <w:noProof/>
-        </w:rPr>
-        <w:t>1</w:t>
-      </w:r>
-      <w:r>
-        <w:rPr>
-          <w:noProof/>
-        </w:rPr>
-        <w:fldChar w:fldCharType="end"/>
-      </w:r>
+      <w:fldSimple w:instr=" SEQ [ \* ARABIC ">
+        <w:r>
+          <w:rPr>
+            <w:noProof/>
+          </w:rPr>
+          <w:t>1</w:t>
+        </w:r>
+      </w:fldSimple>
       <w:bookmarkEnd w:id="1"/>
       <w:r>
         <w:t xml:space="preserve"> ] </w:t>
+      </w:r>
+      <w:r>
+        <w:t xml:space="preserve">Milan Horkel. </w:t>
       </w:r>
       <w:hyperlink r:id="rId11" w:history="1">
         <w:r>
           <w:rPr>
             <w:rStyle w:val="Hypertextovodkaz"/>
           </w:rPr>
-          <w:t>http://www.mlab.cz/WebSVN/filedetails.php?repname=MLAB&amp;path=%2FModules%2FAVR%2FATmega801B%2FSCH%2FATMEGA801B_SCH.PDF</w:t>
+          <w:t>http://w</w:t>
+        </w:r>
+        <w:r>
+          <w:rPr>
+            <w:rStyle w:val="Hypertextovodkaz"/>
+          </w:rPr>
+          <w:t>w</w:t>
+        </w:r>
+        <w:r>
+          <w:rPr>
+            <w:rStyle w:val="Hypertextovodkaz"/>
+          </w:rPr>
+          <w:t>w.mlab.cz/Web</w:t>
+        </w:r>
+        <w:r>
+          <w:rPr>
+            <w:rStyle w:val="Hypertextovodkaz"/>
+          </w:rPr>
+          <w:t>S</w:t>
+        </w:r>
+        <w:r>
+          <w:rPr>
+            <w:rStyle w:val="Hypertextovodkaz"/>
+          </w:rPr>
+          <w:t>VN/filedetails.php?repname=MLAB&amp;path=%2FModules%2FAVR%2FATmega801B%2FSCH%2FATMEGA801B_SCH.PDF</w:t>
         </w:r>
       </w:hyperlink>
+      <w:r>
+        <w:t xml:space="preserve">. </w:t>
+      </w:r>
+      <w:proofErr w:type="gramStart"/>
+      <w:r>
+        <w:t>MLAB</w:t>
+      </w:r>
+      <w:proofErr w:type="gramEnd"/>
+      <w:r>
+        <w:t xml:space="preserve"> 2005.</w:t>
+      </w:r>
     </w:p>
     <w:p>
       <w:pPr>
         <w:pStyle w:val="Titulek"/>
+        <w:rPr>
+          <w:color w:val="0000FF" w:themeColor="hyperlink"/>
+          <w:u w:val="single"/>
+        </w:rPr>
       </w:pPr>
       <w:bookmarkStart w:id="2" w:name="_Ref300398987"/>
       <w:r>
         <w:t xml:space="preserve">[ </w:t>
       </w:r>
-      <w:r>
-        <w:fldChar w:fldCharType="begin"/>
-      </w:r>
-      <w:r>
-        <w:instrText xml:space="preserve"> SEQ</w:instrText>
-      </w:r>
-      <w:r>
-        <w:instrText xml:space="preserve"> [ \* ARABIC </w:instrText>
-      </w:r>
-      <w:r>
-        <w:fldChar w:fldCharType="separate"/>
-      </w:r>
-      <w:r>
-        <w:rPr>
-          <w:noProof/>
-        </w:rPr>
-        <w:t>2</w:t>
-      </w:r>
-      <w:r>
-        <w:rPr>
-          <w:noProof/>
-        </w:rPr>
-        <w:fldChar w:fldCharType="end"/>
-      </w:r>
+      <w:fldSimple w:instr=" SEQ [ \* ARABIC ">
+        <w:r>
+          <w:rPr>
+            <w:noProof/>
+          </w:rPr>
+          <w:t>2</w:t>
+        </w:r>
+      </w:fldSimple>
       <w:bookmarkEnd w:id="2"/>
       <w:r>
         <w:t xml:space="preserve"> ] </w:t>
+      </w:r>
+      <w:r>
+        <w:t>Ben</w:t>
+      </w:r>
+      <w:r>
+        <w:t>jamin</w:t>
+      </w:r>
+      <w:r>
+        <w:t xml:space="preserve"> </w:t>
+      </w:r>
+      <w:proofErr w:type="spellStart"/>
+      <w:r>
+        <w:t>Fry</w:t>
+      </w:r>
+      <w:proofErr w:type="spellEnd"/>
+      <w:r>
+        <w:t xml:space="preserve">, </w:t>
+      </w:r>
+      <w:proofErr w:type="spellStart"/>
+      <w:r>
+        <w:t>Casey</w:t>
+      </w:r>
+      <w:proofErr w:type="spellEnd"/>
+      <w:r>
+        <w:t xml:space="preserve"> </w:t>
+      </w:r>
+      <w:proofErr w:type="spellStart"/>
+      <w:r>
+        <w:t>Reas</w:t>
+      </w:r>
+      <w:proofErr w:type="spellEnd"/>
+      <w:r>
+        <w:t xml:space="preserve">. </w:t>
+      </w:r>
+      <w:r>
+        <w:t xml:space="preserve"> </w:t>
       </w:r>
       <w:hyperlink r:id="rId12" w:history="1">
         <w:r>
           <w:rPr>
             <w:rStyle w:val="Hypertextovodkaz"/>
           </w:rPr>
-          <w:t>http://en.wikipedia.org/wiki/Processing_(programming_language)</w:t>
+          <w:t>http://</w:t>
+        </w:r>
+        <w:r>
+          <w:rPr>
+            <w:rStyle w:val="Hypertextovodkaz"/>
+          </w:rPr>
+          <w:t>e</w:t>
+        </w:r>
+        <w:r>
+          <w:rPr>
+            <w:rStyle w:val="Hypertextovodkaz"/>
+          </w:rPr>
+          <w:t>n.wikipedia.org/wiki/Processing_(programming_language)</w:t>
         </w:r>
       </w:hyperlink>
+      <w:r>
+        <w:t xml:space="preserve">. </w:t>
+      </w:r>
+      <w:proofErr w:type="gramStart"/>
+      <w:r>
+        <w:t>MIT</w:t>
+      </w:r>
+      <w:proofErr w:type="gramEnd"/>
+      <w:r>
+        <w:t xml:space="preserve"> 2001.</w:t>
+      </w:r>
     </w:p>
     <w:p>
       <w:pPr>
         <w:pStyle w:val="Titulek"/>
+        <w:rPr>
+          <w:color w:val="0000FF" w:themeColor="hyperlink"/>
+          <w:u w:val="single"/>
+        </w:rPr>
       </w:pPr>
       <w:bookmarkStart w:id="3" w:name="_Ref300399798"/>
       <w:r>
         <w:t xml:space="preserve">[ </w:t>
       </w:r>
-      <w:r>
-        <w:fldChar w:fldCharType="begin"/>
-      </w:r>
-      <w:r>
-        <w:instrText xml:space="preserve"> SEQ [ \* ARABIC </w:instrText>
-      </w:r>
-      <w:r>
-        <w:fldChar w:fldCharType="separate"/>
-      </w:r>
-      <w:r>
-        <w:rPr>
-          <w:noProof/>
-        </w:rPr>
-        <w:t>3</w:t>
-      </w:r>
-      <w:r>
-        <w:rPr>
-          <w:noProof/>
-        </w:rPr>
-        <w:fldChar w:fldCharType="end"/>
-      </w:r>
+      <w:fldSimple w:instr=" SEQ [ \* ARABIC ">
+        <w:r>
+          <w:rPr>
+            <w:noProof/>
+          </w:rPr>
+          <w:t>3</w:t>
+        </w:r>
+      </w:fldSimple>
       <w:bookmarkEnd w:id="3"/>
       <w:r>
         <w:t xml:space="preserve"> ] </w:t>
+      </w:r>
+      <w:r>
+        <w:t xml:space="preserve">Milan Horkel. </w:t>
       </w:r>
       <w:hyperlink r:id="rId13" w:history="1">
         <w:r>
           <w:rPr>
             <w:rStyle w:val="Hypertextovodkaz"/>
           </w:rPr>
-          <w:t>http://www.mlab.cz/WebSVN/filedetails.php?repname=MLAB&amp;path=%2FModules%2FCommSerial%2FUSB232R01B%2FSCH%2FUSB232R01B_sch.pdf</w:t>
+          <w:t>http://www.mlab.cz/WebSVN/filedetail</w:t>
+        </w:r>
+        <w:r>
+          <w:rPr>
+            <w:rStyle w:val="Hypertextovodkaz"/>
+          </w:rPr>
+          <w:t>s</w:t>
+        </w:r>
+        <w:r>
+          <w:rPr>
+            <w:rStyle w:val="Hypertextovodkaz"/>
+          </w:rPr>
+          <w:t>.php?repname=MLAB&amp;path=%2FModules%2FCommSerial%2FUSB232R01B%2FSCH%2FUSB232R01B_sch.pdf</w:t>
         </w:r>
       </w:hyperlink>
+      <w:r>
+        <w:t xml:space="preserve">. </w:t>
+      </w:r>
+      <w:proofErr w:type="gramStart"/>
+      <w:r>
+        <w:t>MLAB</w:t>
+      </w:r>
+      <w:proofErr w:type="gramEnd"/>
+      <w:r>
+        <w:t xml:space="preserve"> 2008.</w:t>
+      </w:r>
     </w:p>
     <w:p>
       <w:pPr>
         <w:pStyle w:val="Titulek"/>
+        <w:rPr>
+          <w:color w:val="0000FF" w:themeColor="hyperlink"/>
+          <w:u w:val="single"/>
+        </w:rPr>
       </w:pPr>
       <w:bookmarkStart w:id="4" w:name="_Ref300400106"/>
       <w:r>
         <w:t xml:space="preserve">[ </w:t>
       </w:r>
-      <w:r>
-        <w:fldChar w:fldCharType="begin"/>
-      </w:r>
-      <w:r>
-        <w:instrText xml:space="preserve"> SEQ [ \* ARABIC </w:instrText>
-      </w:r>
-      <w:r>
-        <w:fldChar w:fldCharType="separate"/>
-      </w:r>
-      <w:r>
-        <w:rPr>
-          <w:noProof/>
-        </w:rPr>
-        <w:t>4</w:t>
-      </w:r>
-      <w:r>
-        <w:rPr>
-          <w:noProof/>
-        </w:rPr>
-        <w:fldChar w:fldCharType="end"/>
-      </w:r>
+      <w:fldSimple w:instr=" SEQ [ \* ARABIC ">
+        <w:r>
+          <w:rPr>
+            <w:noProof/>
+          </w:rPr>
+          <w:t>4</w:t>
+        </w:r>
+      </w:fldSimple>
       <w:bookmarkEnd w:id="4"/>
       <w:r>
         <w:t xml:space="preserve"> ] </w:t>
+      </w:r>
+      <w:r>
+        <w:t xml:space="preserve">Miroslav Janás. </w:t>
       </w:r>
       <w:hyperlink r:id="rId14" w:history="1">
         <w:r>
@@ -1818,6 +2024,17 @@
           <w:t>http://www.mlab.cz/WebSVN/filedetails.php?repname=MLAB&amp;path=%2FModules%2FSensors%2FISL2902001A%2FSCH%2FISL29020.pdf</w:t>
         </w:r>
       </w:hyperlink>
+      <w:r>
+        <w:t xml:space="preserve">. </w:t>
+      </w:r>
+      <w:proofErr w:type="gramStart"/>
+      <w:r>
+        <w:t>MLAB</w:t>
+      </w:r>
+      <w:proofErr w:type="gramEnd"/>
+      <w:r>
+        <w:t xml:space="preserve"> 2011.</w:t>
+      </w:r>
     </w:p>
     <w:p>
       <w:pPr>
@@ -1830,36 +2047,32 @@
       <w:r>
         <w:t xml:space="preserve">[ </w:t>
       </w:r>
-      <w:r>
-        <w:fldChar w:fldCharType="begin"/>
-      </w:r>
-      <w:r>
-        <w:instrText xml:space="preserve"> SEQ [</w:instrText>
-      </w:r>
-      <w:r>
-        <w:instrText xml:space="preserve"> \* ARABIC </w:instrText>
-      </w:r>
-      <w:r>
-        <w:fldChar w:fldCharType="separate"/>
-      </w:r>
-      <w:r>
-        <w:rPr>
-          <w:noProof/>
-        </w:rPr>
-        <w:t>5</w:t>
-      </w:r>
-      <w:r>
-        <w:rPr>
-          <w:noProof/>
-        </w:rPr>
-        <w:fldChar w:fldCharType="end"/>
-      </w:r>
+      <w:fldSimple w:instr=" SEQ [ \* ARABIC ">
+        <w:r>
+          <w:rPr>
+            <w:noProof/>
+          </w:rPr>
+          <w:t>5</w:t>
+        </w:r>
+      </w:fldSimple>
       <w:bookmarkEnd w:id="5"/>
       <w:r>
         <w:t> ]</w:t>
       </w:r>
       <w:r>
         <w:t xml:space="preserve"> </w:t>
+      </w:r>
+      <w:r>
+        <w:t xml:space="preserve">Dallas </w:t>
+      </w:r>
+      <w:r>
+        <w:rPr>
+          <w:lang w:val="en-US"/>
+        </w:rPr>
+        <w:t>semiconductor</w:t>
+      </w:r>
+      <w:r>
+        <w:t xml:space="preserve">. </w:t>
       </w:r>
       <w:hyperlink r:id="rId15" w:history="1">
         <w:r>
@@ -1873,38 +2086,32 @@
     <w:p>
       <w:pPr>
         <w:pStyle w:val="Titulek"/>
+        <w:rPr>
+          <w:color w:val="0000FF" w:themeColor="hyperlink"/>
+          <w:u w:val="single"/>
+        </w:rPr>
       </w:pPr>
       <w:bookmarkStart w:id="6" w:name="_Ref300401318"/>
       <w:r>
         <w:t xml:space="preserve">[ </w:t>
       </w:r>
-      <w:r>
-        <w:fldChar w:fldCharType="begin"/>
-      </w:r>
-      <w:r>
-        <w:instrText xml:space="preserve"> SEQ [ \</w:instrText>
-      </w:r>
-      <w:r>
-        <w:instrText xml:space="preserve">* ARABIC </w:instrText>
-      </w:r>
-      <w:r>
-        <w:fldChar w:fldCharType="separate"/>
-      </w:r>
-      <w:r>
-        <w:rPr>
-          <w:noProof/>
-        </w:rPr>
-        <w:t>6</w:t>
-      </w:r>
-      <w:r>
-        <w:rPr>
-          <w:noProof/>
-        </w:rPr>
-        <w:fldChar w:fldCharType="end"/>
-      </w:r>
+      <w:fldSimple w:instr=" SEQ [ \* ARABIC ">
+        <w:r>
+          <w:rPr>
+            <w:noProof/>
+          </w:rPr>
+          <w:t>6</w:t>
+        </w:r>
+      </w:fldSimple>
       <w:bookmarkEnd w:id="6"/>
       <w:r>
         <w:t> ]</w:t>
+      </w:r>
+      <w:r>
+        <w:t xml:space="preserve"> </w:t>
+      </w:r>
+      <w:r>
+        <w:t xml:space="preserve">Jakub Kákona. </w:t>
       </w:r>
       <w:r>
         <w:t xml:space="preserve"> </w:t>
@@ -1914,9 +2121,30 @@
           <w:rPr>
             <w:rStyle w:val="Hypertextovodkaz"/>
           </w:rPr>
-          <w:t>http://www.mlab.cz/WebSVN/filedetails.php?repname=MLAB&amp;path=%2FModules%2FSensors%2FGSENSE01A%2FSCH%2FSCH.pdf</w:t>
+          <w:t>http://www.mlab.cz/WebSVN/filedetails.</w:t>
+        </w:r>
+        <w:r>
+          <w:rPr>
+            <w:rStyle w:val="Hypertextovodkaz"/>
+          </w:rPr>
+          <w:t>p</w:t>
+        </w:r>
+        <w:r>
+          <w:rPr>
+            <w:rStyle w:val="Hypertextovodkaz"/>
+          </w:rPr>
+          <w:t>hp?repname=MLAB&amp;path=%2FModules%2FSensors%2FGSENSE01A%2FSCH%2FSCH.pdf</w:t>
         </w:r>
       </w:hyperlink>
+      <w:r>
+        <w:rPr>
+          <w:rStyle w:val="Hypertextovodkaz"/>
+        </w:rPr>
+        <w:t xml:space="preserve"> </w:t>
+      </w:r>
+      <w:r>
+        <w:t>. UST, MLAB 2009.</w:t>
+      </w:r>
     </w:p>
     <w:p/>
     <w:sectPr>
@@ -2254,6 +2482,18 @@
       <w:szCs w:val="16"/>
     </w:rPr>
   </w:style>
+  <w:style w:type="character" w:styleId="Sledovanodkaz">
+    <w:name w:val="FollowedHyperlink"/>
+    <w:basedOn w:val="Standardnpsmoodstavce"/>
+    <w:uiPriority w:val="99"/>
+    <w:semiHidden/>
+    <w:unhideWhenUsed/>
+    <w:rsid w:val="007A08EC"/>
+    <w:rPr>
+      <w:color w:val="800080" w:themeColor="followedHyperlink"/>
+      <w:u w:val="single"/>
+    </w:rPr>
+  </w:style>
 </w:styles>
 </file>
 
@@ -2582,6 +2822,18 @@
       <w:szCs w:val="16"/>
     </w:rPr>
   </w:style>
+  <w:style w:type="character" w:styleId="Sledovanodkaz">
+    <w:name w:val="FollowedHyperlink"/>
+    <w:basedOn w:val="Standardnpsmoodstavce"/>
+    <w:uiPriority w:val="99"/>
+    <w:semiHidden/>
+    <w:unhideWhenUsed/>
+    <w:rsid w:val="007A08EC"/>
+    <w:rPr>
+      <w:color w:val="800080" w:themeColor="followedHyperlink"/>
+      <w:u w:val="single"/>
+    </w:rPr>
+  </w:style>
 </w:styles>
 </file>
 
@@ -2875,7 +3127,7 @@
 </file>
 
 <file path=customXml/itemProps1.xml><?xml version="1.0" encoding="utf-8"?>
-<ds:datastoreItem xmlns:ds="http://schemas.openxmlformats.org/officeDocument/2006/customXml" ds:itemID="{7C91BCC0-2740-4823-83E8-8DAB8B81DFDC}">
+<ds:datastoreItem xmlns:ds="http://schemas.openxmlformats.org/officeDocument/2006/customXml" ds:itemID="{E04FF3C0-9B92-4627-BDE0-67CE5B6E9090}">
   <ds:schemaRefs>
     <ds:schemaRef ds:uri="http://schemas.openxmlformats.org/officeDocument/2006/bibliography"/>
   </ds:schemaRefs>

</xml_diff>